<commit_message>
Uitslag context Update en Read gemaakt
</commit_message>
<xml_diff>
--- a/Documentatie/Analysedocument V0.2.docx
+++ b/Documentatie/Analysedocument V0.2.docx
@@ -213,7 +213,7 @@
           <w:r>
             <w:fldChar w:fldCharType="separate"/>
           </w:r>
-          <w:hyperlink w:anchor="_Toc485649249" w:history="1">
+          <w:hyperlink w:anchor="_Toc485734981" w:history="1">
             <w:r>
               <w:rPr>
                 <w:rStyle w:val="Hyperlink"/>
@@ -241,7 +241,7 @@
                 <w:noProof/>
                 <w:webHidden/>
               </w:rPr>
-              <w:instrText xml:space="preserve"> PAGEREF _Toc485649249 \h </w:instrText>
+              <w:instrText xml:space="preserve"> PAGEREF _Toc485734981 \h </w:instrText>
             </w:r>
             <w:r>
               <w:rPr>
@@ -284,7 +284,7 @@
               <w:lang w:val="nl-NL" w:eastAsia="nl-NL"/>
             </w:rPr>
           </w:pPr>
-          <w:hyperlink w:anchor="_Toc485649250" w:history="1">
+          <w:hyperlink w:anchor="_Toc485734982" w:history="1">
             <w:r>
               <w:rPr>
                 <w:rStyle w:val="Hyperlink"/>
@@ -312,7 +312,7 @@
                 <w:noProof/>
                 <w:webHidden/>
               </w:rPr>
-              <w:instrText xml:space="preserve"> PAGEREF _Toc485649250 \h </w:instrText>
+              <w:instrText xml:space="preserve"> PAGEREF _Toc485734982 \h </w:instrText>
             </w:r>
             <w:r>
               <w:rPr>
@@ -355,7 +355,7 @@
               <w:lang w:val="nl-NL" w:eastAsia="nl-NL"/>
             </w:rPr>
           </w:pPr>
-          <w:hyperlink w:anchor="_Toc485649251" w:history="1">
+          <w:hyperlink w:anchor="_Toc485734983" w:history="1">
             <w:r>
               <w:rPr>
                 <w:rStyle w:val="Hyperlink"/>
@@ -383,7 +383,7 @@
                 <w:noProof/>
                 <w:webHidden/>
               </w:rPr>
-              <w:instrText xml:space="preserve"> PAGEREF _Toc485649251 \h </w:instrText>
+              <w:instrText xml:space="preserve"> PAGEREF _Toc485734983 \h </w:instrText>
             </w:r>
             <w:r>
               <w:rPr>
@@ -426,14 +426,14 @@
               <w:lang w:val="nl-NL" w:eastAsia="nl-NL"/>
             </w:rPr>
           </w:pPr>
-          <w:hyperlink w:anchor="_Toc485649252" w:history="1">
+          <w:hyperlink w:anchor="_Toc485734984" w:history="1">
             <w:r>
               <w:rPr>
                 <w:rStyle w:val="Hyperlink"/>
                 <w:noProof/>
                 <w:lang w:val="nl-NL"/>
               </w:rPr>
-              <w:t>Scenario’s</w:t>
+              <w:t>Scenario</w:t>
             </w:r>
             <w:r>
               <w:rPr>
@@ -454,7 +454,7 @@
                 <w:noProof/>
                 <w:webHidden/>
               </w:rPr>
-              <w:instrText xml:space="preserve"> PAGEREF _Toc485649252 \h </w:instrText>
+              <w:instrText xml:space="preserve"> PAGEREF _Toc485734984 \h </w:instrText>
             </w:r>
             <w:r>
               <w:rPr>
@@ -497,7 +497,7 @@
               <w:lang w:val="nl-NL" w:eastAsia="nl-NL"/>
             </w:rPr>
           </w:pPr>
-          <w:hyperlink w:anchor="_Toc485649253" w:history="1">
+          <w:hyperlink w:anchor="_Toc485734985" w:history="1">
             <w:r>
               <w:rPr>
                 <w:rStyle w:val="Hyperlink"/>
@@ -525,7 +525,7 @@
                 <w:noProof/>
                 <w:webHidden/>
               </w:rPr>
-              <w:instrText xml:space="preserve"> PAGEREF _Toc485649253 \h </w:instrText>
+              <w:instrText xml:space="preserve"> PAGEREF _Toc485734985 \h </w:instrText>
             </w:r>
             <w:r>
               <w:rPr>
@@ -568,7 +568,7 @@
               <w:lang w:val="nl-NL" w:eastAsia="nl-NL"/>
             </w:rPr>
           </w:pPr>
-          <w:hyperlink w:anchor="_Toc485649254" w:history="1">
+          <w:hyperlink w:anchor="_Toc485734986" w:history="1">
             <w:r>
               <w:rPr>
                 <w:rStyle w:val="Hyperlink"/>
@@ -596,7 +596,7 @@
                 <w:noProof/>
                 <w:webHidden/>
               </w:rPr>
-              <w:instrText xml:space="preserve"> PAGEREF _Toc485649254 \h </w:instrText>
+              <w:instrText xml:space="preserve"> PAGEREF _Toc485734986 \h </w:instrText>
             </w:r>
             <w:r>
               <w:rPr>
@@ -639,7 +639,7 @@
               <w:lang w:val="nl-NL" w:eastAsia="nl-NL"/>
             </w:rPr>
           </w:pPr>
-          <w:hyperlink w:anchor="_Toc485649255" w:history="1">
+          <w:hyperlink w:anchor="_Toc485734987" w:history="1">
             <w:r>
               <w:rPr>
                 <w:rStyle w:val="Hyperlink"/>
@@ -667,7 +667,7 @@
                 <w:noProof/>
                 <w:webHidden/>
               </w:rPr>
-              <w:instrText xml:space="preserve"> PAGEREF _Toc485649255 \h </w:instrText>
+              <w:instrText xml:space="preserve"> PAGEREF _Toc485734987 \h </w:instrText>
             </w:r>
             <w:r>
               <w:rPr>
@@ -735,7 +735,7 @@
           <w:lang w:val="nl-NL"/>
         </w:rPr>
       </w:pPr>
-      <w:bookmarkStart w:id="0" w:name="_Toc485649249"/>
+      <w:bookmarkStart w:id="0" w:name="_Toc485734981"/>
       <w:r>
         <w:rPr>
           <w:lang w:val="nl-NL"/>
@@ -943,46 +943,70 @@
               </w:rPr>
               <w:t>10.30 – 20/6/17</w:t>
             </w:r>
+          </w:p>
+        </w:tc>
+      </w:tr>
+      <w:tr>
+        <w:tc>
+          <w:tcPr>
+            <w:tcW w:w="985" w:type="dxa"/>
+          </w:tcPr>
+          <w:p>
+            <w:pPr>
+              <w:rPr>
+                <w:lang w:val="nl-NL"/>
+              </w:rPr>
+            </w:pPr>
+            <w:r>
+              <w:rPr>
+                <w:lang w:val="nl-NL"/>
+              </w:rPr>
+              <w:t>V0.3</w:t>
+            </w:r>
+          </w:p>
+        </w:tc>
+        <w:tc>
+          <w:tcPr>
+            <w:tcW w:w="5248" w:type="dxa"/>
+          </w:tcPr>
+          <w:p>
+            <w:pPr>
+              <w:rPr>
+                <w:lang w:val="nl-NL"/>
+              </w:rPr>
+            </w:pPr>
+            <w:r>
+              <w:rPr>
+                <w:lang w:val="nl-NL"/>
+              </w:rPr>
+              <w:t>Analysedocument AF</w:t>
+            </w:r>
+          </w:p>
+        </w:tc>
+        <w:tc>
+          <w:tcPr>
+            <w:tcW w:w="3117" w:type="dxa"/>
+          </w:tcPr>
+          <w:p>
+            <w:pPr>
+              <w:rPr>
+                <w:lang w:val="nl-NL"/>
+              </w:rPr>
+            </w:pPr>
+            <w:r>
+              <w:rPr>
+                <w:lang w:val="nl-NL"/>
+              </w:rPr>
+              <w:t>15</w:t>
+            </w:r>
             <w:bookmarkStart w:id="1" w:name="_GoBack"/>
             <w:bookmarkEnd w:id="1"/>
-          </w:p>
-        </w:tc>
-      </w:tr>
-      <w:tr>
-        <w:tc>
-          <w:tcPr>
-            <w:tcW w:w="985" w:type="dxa"/>
-          </w:tcPr>
-          <w:p>
-            <w:pPr>
-              <w:rPr>
-                <w:lang w:val="nl-NL"/>
-              </w:rPr>
-            </w:pPr>
-          </w:p>
-        </w:tc>
-        <w:tc>
-          <w:tcPr>
-            <w:tcW w:w="5248" w:type="dxa"/>
-          </w:tcPr>
-          <w:p>
-            <w:pPr>
-              <w:rPr>
-                <w:lang w:val="nl-NL"/>
-              </w:rPr>
-            </w:pPr>
-          </w:p>
-        </w:tc>
-        <w:tc>
-          <w:tcPr>
-            <w:tcW w:w="3117" w:type="dxa"/>
-          </w:tcPr>
-          <w:p>
-            <w:pPr>
-              <w:rPr>
-                <w:lang w:val="nl-NL"/>
-              </w:rPr>
-            </w:pPr>
+            <w:r>
+              <w:rPr>
+                <w:lang w:val="nl-NL"/>
+              </w:rPr>
+              <w:t>.14 – 20/6/17</w:t>
+            </w:r>
           </w:p>
         </w:tc>
       </w:tr>
@@ -1095,7 +1119,7 @@
           <w:lang w:val="nl-NL"/>
         </w:rPr>
       </w:pPr>
-      <w:bookmarkStart w:id="2" w:name="_Toc485649250"/>
+      <w:bookmarkStart w:id="2" w:name="_Toc485734982"/>
       <w:proofErr w:type="spellStart"/>
       <w:r>
         <w:rPr>
@@ -2286,7 +2310,7 @@
           <w:lang w:val="nl-NL"/>
         </w:rPr>
       </w:pPr>
-      <w:bookmarkStart w:id="3" w:name="_Toc485649251"/>
+      <w:bookmarkStart w:id="3" w:name="_Toc485734983"/>
       <w:proofErr w:type="spellStart"/>
       <w:r>
         <w:rPr>
@@ -5402,15 +5426,7 @@
                 <w:sz w:val="22"/>
                 <w:szCs w:val="22"/>
               </w:rPr>
-              <w:t xml:space="preserve">De actor </w:t>
-            </w:r>
-            <w:r>
-              <w:rPr>
-                <w:rFonts w:asciiTheme="minorHAnsi" w:hAnsiTheme="minorHAnsi" w:cstheme="minorHAnsi"/>
-                <w:sz w:val="22"/>
-                <w:szCs w:val="22"/>
-              </w:rPr>
-              <w:t>past een partij aan.</w:t>
+              <w:t>De actor past een partij aan.</w:t>
             </w:r>
           </w:p>
         </w:tc>
@@ -5610,23 +5626,7 @@
                 <w:sz w:val="22"/>
                 <w:szCs w:val="22"/>
               </w:rPr>
-              <w:t>Actor navigeert naar “</w:t>
-            </w:r>
-            <w:r>
-              <w:rPr>
-                <w:rFonts w:asciiTheme="minorHAnsi" w:hAnsiTheme="minorHAnsi" w:cstheme="minorHAnsi"/>
-                <w:sz w:val="22"/>
-                <w:szCs w:val="22"/>
-              </w:rPr>
-              <w:t>Partij aanpassen</w:t>
-            </w:r>
-            <w:r>
-              <w:rPr>
-                <w:rFonts w:asciiTheme="minorHAnsi" w:hAnsiTheme="minorHAnsi" w:cstheme="minorHAnsi"/>
-                <w:sz w:val="22"/>
-                <w:szCs w:val="22"/>
-              </w:rPr>
-              <w:t>”</w:t>
+              <w:t>Actor navigeert naar “Partij aanpassen”</w:t>
             </w:r>
             <w:r>
               <w:rPr>
@@ -5635,47 +5635,7 @@
                 <w:szCs w:val="22"/>
               </w:rPr>
               <w:br/>
-              <w:t>[2] Actor verandert</w:t>
-            </w:r>
-            <w:r>
-              <w:rPr>
-                <w:rFonts w:asciiTheme="minorHAnsi" w:hAnsiTheme="minorHAnsi" w:cstheme="minorHAnsi"/>
-                <w:sz w:val="22"/>
-                <w:szCs w:val="22"/>
-              </w:rPr>
-              <w:t xml:space="preserve"> </w:t>
-            </w:r>
-            <w:r>
-              <w:rPr>
-                <w:rFonts w:asciiTheme="minorHAnsi" w:hAnsiTheme="minorHAnsi" w:cstheme="minorHAnsi"/>
-                <w:sz w:val="22"/>
-                <w:szCs w:val="22"/>
-              </w:rPr>
-              <w:t xml:space="preserve">de </w:t>
-            </w:r>
-            <w:r>
-              <w:rPr>
-                <w:rFonts w:asciiTheme="minorHAnsi" w:hAnsiTheme="minorHAnsi" w:cstheme="minorHAnsi"/>
-                <w:sz w:val="22"/>
-                <w:szCs w:val="22"/>
-              </w:rPr>
-              <w:t>ge</w:t>
-            </w:r>
-            <w:r>
-              <w:rPr>
-                <w:rFonts w:asciiTheme="minorHAnsi" w:hAnsiTheme="minorHAnsi" w:cstheme="minorHAnsi"/>
-                <w:sz w:val="22"/>
-                <w:szCs w:val="22"/>
-              </w:rPr>
-              <w:t>gevens van de partij</w:t>
-            </w:r>
-            <w:r>
-              <w:rPr>
-                <w:rFonts w:asciiTheme="minorHAnsi" w:hAnsiTheme="minorHAnsi" w:cstheme="minorHAnsi"/>
-                <w:sz w:val="22"/>
-                <w:szCs w:val="22"/>
-              </w:rPr>
-              <w:t>.</w:t>
+              <w:t>[2] Actor verandert de gegevens van de partij.</w:t>
             </w:r>
             <w:r>
               <w:rPr>
@@ -5684,23 +5644,7 @@
                 <w:szCs w:val="22"/>
               </w:rPr>
               <w:br/>
-              <w:t xml:space="preserve">[3] Actor bevestigt de </w:t>
-            </w:r>
-            <w:r>
-              <w:rPr>
-                <w:rFonts w:asciiTheme="minorHAnsi" w:hAnsiTheme="minorHAnsi" w:cstheme="minorHAnsi"/>
-                <w:sz w:val="22"/>
-                <w:szCs w:val="22"/>
-              </w:rPr>
-              <w:t>aangepaste</w:t>
-            </w:r>
-            <w:r>
-              <w:rPr>
-                <w:rFonts w:asciiTheme="minorHAnsi" w:hAnsiTheme="minorHAnsi" w:cstheme="minorHAnsi"/>
-                <w:sz w:val="22"/>
-                <w:szCs w:val="22"/>
-              </w:rPr>
-              <w:t xml:space="preserve"> partij. [1]</w:t>
+              <w:t>[3] Actor bevestigt de aangepaste partij. [1]</w:t>
             </w:r>
           </w:p>
         </w:tc>
@@ -5848,15 +5792,7 @@
                 <w:sz w:val="22"/>
                 <w:szCs w:val="22"/>
               </w:rPr>
-              <w:t xml:space="preserve">or heeft een </w:t>
-            </w:r>
-            <w:r>
-              <w:rPr>
-                <w:rFonts w:asciiTheme="minorHAnsi" w:hAnsiTheme="minorHAnsi" w:cstheme="minorHAnsi"/>
-                <w:sz w:val="22"/>
-                <w:szCs w:val="22"/>
-              </w:rPr>
-              <w:t>partij aangepast.</w:t>
+              <w:t>or heeft een partij aangepast.</w:t>
             </w:r>
           </w:p>
         </w:tc>
@@ -5899,7 +5835,6 @@
                 <w:szCs w:val="22"/>
               </w:rPr>
             </w:pPr>
-            <w:bookmarkStart w:id="4" w:name="_Toc485649252"/>
             <w:r>
               <w:rPr>
                 <w:rFonts w:asciiTheme="minorHAnsi" w:hAnsiTheme="minorHAnsi" w:cstheme="minorHAnsi"/>
@@ -6020,15 +5955,7 @@
                 <w:sz w:val="22"/>
                 <w:szCs w:val="22"/>
               </w:rPr>
-              <w:t xml:space="preserve">De actor </w:t>
-            </w:r>
-            <w:r>
-              <w:rPr>
-                <w:rFonts w:asciiTheme="minorHAnsi" w:hAnsiTheme="minorHAnsi" w:cstheme="minorHAnsi"/>
-                <w:sz w:val="22"/>
-                <w:szCs w:val="22"/>
-              </w:rPr>
-              <w:t>exporteert een gemaakte coalitie</w:t>
+              <w:t>De actor exporteert een gemaakte coalitie</w:t>
             </w:r>
           </w:p>
         </w:tc>
@@ -6157,15 +6084,7 @@
                 <w:sz w:val="22"/>
                 <w:szCs w:val="22"/>
               </w:rPr>
-              <w:t>De actor</w:t>
-            </w:r>
-            <w:r>
-              <w:rPr>
-                <w:rFonts w:asciiTheme="minorHAnsi" w:hAnsiTheme="minorHAnsi" w:cstheme="minorHAnsi"/>
-                <w:sz w:val="22"/>
-                <w:szCs w:val="22"/>
-              </w:rPr>
-              <w:t xml:space="preserve"> heeft het programma voor zich en bevindt zich in het overzicht.</w:t>
+              <w:t>De actor heeft het programma voor zich en bevindt zich in het overzicht.</w:t>
             </w:r>
           </w:p>
         </w:tc>
@@ -6236,23 +6155,7 @@
                 <w:sz w:val="22"/>
                 <w:szCs w:val="22"/>
               </w:rPr>
-              <w:t>Actor navigeert naar “</w:t>
-            </w:r>
-            <w:r>
-              <w:rPr>
-                <w:rFonts w:asciiTheme="minorHAnsi" w:hAnsiTheme="minorHAnsi" w:cstheme="minorHAnsi"/>
-                <w:sz w:val="22"/>
-                <w:szCs w:val="22"/>
-              </w:rPr>
-              <w:t>Exporteren</w:t>
-            </w:r>
-            <w:r>
-              <w:rPr>
-                <w:rFonts w:asciiTheme="minorHAnsi" w:hAnsiTheme="minorHAnsi" w:cstheme="minorHAnsi"/>
-                <w:sz w:val="22"/>
-                <w:szCs w:val="22"/>
-              </w:rPr>
-              <w:t>”</w:t>
+              <w:t>Actor navigeert naar “Exporteren”</w:t>
             </w:r>
             <w:r>
               <w:rPr>
@@ -6270,15 +6173,7 @@
                 <w:szCs w:val="22"/>
               </w:rPr>
               <w:br/>
-              <w:t xml:space="preserve">[3] Actor bevestigt de </w:t>
-            </w:r>
-            <w:r>
-              <w:rPr>
-                <w:rFonts w:asciiTheme="minorHAnsi" w:hAnsiTheme="minorHAnsi" w:cstheme="minorHAnsi"/>
-                <w:sz w:val="22"/>
-                <w:szCs w:val="22"/>
-              </w:rPr>
-              <w:t>export.</w:t>
+              <w:t>[3] Actor bevestigt de export.</w:t>
             </w:r>
           </w:p>
         </w:tc>
@@ -6410,15 +6305,7 @@
                 <w:sz w:val="22"/>
                 <w:szCs w:val="22"/>
               </w:rPr>
-              <w:t xml:space="preserve">or heeft </w:t>
-            </w:r>
-            <w:r>
-              <w:rPr>
-                <w:rFonts w:asciiTheme="minorHAnsi" w:hAnsiTheme="minorHAnsi" w:cstheme="minorHAnsi"/>
-                <w:sz w:val="22"/>
-                <w:szCs w:val="22"/>
-              </w:rPr>
-              <w:t>coalitie geëxporteerd.</w:t>
+              <w:t>or heeft coalitie geëxporteerd.</w:t>
             </w:r>
           </w:p>
         </w:tc>
@@ -6459,6 +6346,7 @@
           <w:lang w:val="nl-NL"/>
         </w:rPr>
       </w:pPr>
+      <w:bookmarkStart w:id="4" w:name="_Toc485734984"/>
       <w:r>
         <w:rPr>
           <w:lang w:val="nl-NL"/>
@@ -6466,6 +6354,7 @@
         <w:lastRenderedPageBreak/>
         <w:t>Scenario</w:t>
       </w:r>
+      <w:bookmarkEnd w:id="4"/>
     </w:p>
     <w:p>
       <w:pPr>
@@ -6535,7 +6424,6 @@
         <w:t>Na dat hij de coalitie bepaald heeft wil hij graag een vlug printje doorsturen naar de koning. Hiervoor klikt hij op de exporteren knop die hem vervolgens een bestandje geeft met de gemaakte coalitie.</w:t>
       </w:r>
     </w:p>
-    <w:bookmarkEnd w:id="4"/>
     <w:p>
       <w:pPr>
         <w:rPr>
@@ -6557,7 +6445,7 @@
           <w:lang w:val="nl-NL"/>
         </w:rPr>
       </w:pPr>
-      <w:bookmarkStart w:id="5" w:name="_Toc485649253"/>
+      <w:bookmarkStart w:id="5" w:name="_Toc485734985"/>
       <w:r>
         <w:rPr>
           <w:noProof/>
@@ -6673,7 +6561,7 @@
           <w:lang w:val="nl-NL"/>
         </w:rPr>
       </w:pPr>
-      <w:bookmarkStart w:id="6" w:name="_Toc485649254"/>
+      <w:bookmarkStart w:id="6" w:name="_Toc485734986"/>
       <w:r>
         <w:rPr>
           <w:lang w:val="nl-NL"/>
@@ -6751,7 +6639,7 @@
           <w:lang w:val="nl-NL"/>
         </w:rPr>
       </w:pPr>
-      <w:bookmarkStart w:id="7" w:name="_Toc485649255"/>
+      <w:bookmarkStart w:id="7" w:name="_Toc485734987"/>
       <w:r>
         <w:rPr>
           <w:lang w:val="nl-NL"/>
@@ -6762,6 +6650,236 @@
       <w:bookmarkEnd w:id="7"/>
     </w:p>
     <w:p>
+      <w:r>
+        <w:rPr>
+          <w:noProof/>
+        </w:rPr>
+        <w:drawing>
+          <wp:inline distT="0" distB="0" distL="0" distR="0">
+            <wp:extent cx="5572664" cy="3938263"/>
+            <wp:effectExtent l="0" t="0" r="0" b="5715"/>
+            <wp:docPr id="4" name="Afbeelding 4" descr="https://i.gyazo.com/829008af497fc01dea1e3519be85d7df.png"/>
+            <wp:cNvGraphicFramePr>
+              <a:graphicFrameLocks xmlns:a="http://schemas.openxmlformats.org/drawingml/2006/main" noChangeAspect="1"/>
+            </wp:cNvGraphicFramePr>
+            <a:graphic xmlns:a="http://schemas.openxmlformats.org/drawingml/2006/main">
+              <a:graphicData uri="http://schemas.openxmlformats.org/drawingml/2006/picture">
+                <pic:pic xmlns:pic="http://schemas.openxmlformats.org/drawingml/2006/picture">
+                  <pic:nvPicPr>
+                    <pic:cNvPr id="0" name="Picture 5" descr="https://i.gyazo.com/829008af497fc01dea1e3519be85d7df.png"/>
+                    <pic:cNvPicPr>
+                      <a:picLocks noChangeAspect="1" noChangeArrowheads="1"/>
+                    </pic:cNvPicPr>
+                  </pic:nvPicPr>
+                  <pic:blipFill>
+                    <a:blip r:embed="rId6">
+                      <a:extLst>
+                        <a:ext uri="{28A0092B-C50C-407E-A947-70E740481C1C}">
+                          <a14:useLocalDpi xmlns:a14="http://schemas.microsoft.com/office/drawing/2010/main" val="0"/>
+                        </a:ext>
+                      </a:extLst>
+                    </a:blip>
+                    <a:srcRect/>
+                    <a:stretch>
+                      <a:fillRect/>
+                    </a:stretch>
+                  </pic:blipFill>
+                  <pic:spPr bwMode="auto">
+                    <a:xfrm>
+                      <a:off x="0" y="0"/>
+                      <a:ext cx="5592913" cy="3952573"/>
+                    </a:xfrm>
+                    <a:prstGeom prst="rect">
+                      <a:avLst/>
+                    </a:prstGeom>
+                    <a:noFill/>
+                    <a:ln>
+                      <a:noFill/>
+                    </a:ln>
+                  </pic:spPr>
+                </pic:pic>
+              </a:graphicData>
+            </a:graphic>
+          </wp:inline>
+        </w:drawing>
+      </w:r>
+      <w:r>
+        <w:t xml:space="preserve"> </w:t>
+      </w:r>
+      <w:r>
+        <w:rPr>
+          <w:noProof/>
+        </w:rPr>
+        <w:drawing>
+          <wp:inline distT="0" distB="0" distL="0" distR="0">
+            <wp:extent cx="5372608" cy="3763453"/>
+            <wp:effectExtent l="0" t="0" r="0" b="8890"/>
+            <wp:docPr id="5" name="Afbeelding 5" descr="https://i.gyazo.com/defc147c899b80f0322a1fce1c38b45b.png"/>
+            <wp:cNvGraphicFramePr>
+              <a:graphicFrameLocks xmlns:a="http://schemas.openxmlformats.org/drawingml/2006/main" noChangeAspect="1"/>
+            </wp:cNvGraphicFramePr>
+            <a:graphic xmlns:a="http://schemas.openxmlformats.org/drawingml/2006/main">
+              <a:graphicData uri="http://schemas.openxmlformats.org/drawingml/2006/picture">
+                <pic:pic xmlns:pic="http://schemas.openxmlformats.org/drawingml/2006/picture">
+                  <pic:nvPicPr>
+                    <pic:cNvPr id="0" name="Picture 7" descr="https://i.gyazo.com/defc147c899b80f0322a1fce1c38b45b.png"/>
+                    <pic:cNvPicPr>
+                      <a:picLocks noChangeAspect="1" noChangeArrowheads="1"/>
+                    </pic:cNvPicPr>
+                  </pic:nvPicPr>
+                  <pic:blipFill>
+                    <a:blip r:embed="rId7">
+                      <a:extLst>
+                        <a:ext uri="{28A0092B-C50C-407E-A947-70E740481C1C}">
+                          <a14:useLocalDpi xmlns:a14="http://schemas.microsoft.com/office/drawing/2010/main" val="0"/>
+                        </a:ext>
+                      </a:extLst>
+                    </a:blip>
+                    <a:srcRect/>
+                    <a:stretch>
+                      <a:fillRect/>
+                    </a:stretch>
+                  </pic:blipFill>
+                  <pic:spPr bwMode="auto">
+                    <a:xfrm>
+                      <a:off x="0" y="0"/>
+                      <a:ext cx="5395762" cy="3779672"/>
+                    </a:xfrm>
+                    <a:prstGeom prst="rect">
+                      <a:avLst/>
+                    </a:prstGeom>
+                    <a:noFill/>
+                    <a:ln>
+                      <a:noFill/>
+                    </a:ln>
+                  </pic:spPr>
+                </pic:pic>
+              </a:graphicData>
+            </a:graphic>
+          </wp:inline>
+        </w:drawing>
+      </w:r>
+      <w:r>
+        <w:t xml:space="preserve"> </w:t>
+      </w:r>
+      <w:r>
+        <w:rPr>
+          <w:noProof/>
+        </w:rPr>
+        <w:t xml:space="preserve"> </w:t>
+      </w:r>
+      <w:r>
+        <w:rPr>
+          <w:noProof/>
+        </w:rPr>
+        <w:lastRenderedPageBreak/>
+        <w:drawing>
+          <wp:inline distT="0" distB="0" distL="0" distR="0">
+            <wp:extent cx="5779841" cy="4071668"/>
+            <wp:effectExtent l="0" t="0" r="0" b="5080"/>
+            <wp:docPr id="6" name="Afbeelding 6" descr="https://i.gyazo.com/3d16603f82c1bbc3035a4b11ea553ef7.png"/>
+            <wp:cNvGraphicFramePr>
+              <a:graphicFrameLocks xmlns:a="http://schemas.openxmlformats.org/drawingml/2006/main" noChangeAspect="1"/>
+            </wp:cNvGraphicFramePr>
+            <a:graphic xmlns:a="http://schemas.openxmlformats.org/drawingml/2006/main">
+              <a:graphicData uri="http://schemas.openxmlformats.org/drawingml/2006/picture">
+                <pic:pic xmlns:pic="http://schemas.openxmlformats.org/drawingml/2006/picture">
+                  <pic:nvPicPr>
+                    <pic:cNvPr id="0" name="Picture 9" descr="https://i.gyazo.com/3d16603f82c1bbc3035a4b11ea553ef7.png"/>
+                    <pic:cNvPicPr>
+                      <a:picLocks noChangeAspect="1" noChangeArrowheads="1"/>
+                    </pic:cNvPicPr>
+                  </pic:nvPicPr>
+                  <pic:blipFill>
+                    <a:blip r:embed="rId8">
+                      <a:extLst>
+                        <a:ext uri="{28A0092B-C50C-407E-A947-70E740481C1C}">
+                          <a14:useLocalDpi xmlns:a14="http://schemas.microsoft.com/office/drawing/2010/main" val="0"/>
+                        </a:ext>
+                      </a:extLst>
+                    </a:blip>
+                    <a:srcRect/>
+                    <a:stretch>
+                      <a:fillRect/>
+                    </a:stretch>
+                  </pic:blipFill>
+                  <pic:spPr bwMode="auto">
+                    <a:xfrm>
+                      <a:off x="0" y="0"/>
+                      <a:ext cx="5797326" cy="4083986"/>
+                    </a:xfrm>
+                    <a:prstGeom prst="rect">
+                      <a:avLst/>
+                    </a:prstGeom>
+                    <a:noFill/>
+                    <a:ln>
+                      <a:noFill/>
+                    </a:ln>
+                  </pic:spPr>
+                </pic:pic>
+              </a:graphicData>
+            </a:graphic>
+          </wp:inline>
+        </w:drawing>
+      </w:r>
+      <w:r>
+        <w:t xml:space="preserve"> </w:t>
+      </w:r>
+      <w:r>
+        <w:rPr>
+          <w:noProof/>
+        </w:rPr>
+        <w:drawing>
+          <wp:inline distT="0" distB="0" distL="0" distR="0">
+            <wp:extent cx="5753819" cy="4044768"/>
+            <wp:effectExtent l="0" t="0" r="0" b="0"/>
+            <wp:docPr id="8" name="Afbeelding 8" descr="https://i.gyazo.com/0f4b0bb2d180c2845df38af6f097158b.png"/>
+            <wp:cNvGraphicFramePr>
+              <a:graphicFrameLocks xmlns:a="http://schemas.openxmlformats.org/drawingml/2006/main" noChangeAspect="1"/>
+            </wp:cNvGraphicFramePr>
+            <a:graphic xmlns:a="http://schemas.openxmlformats.org/drawingml/2006/main">
+              <a:graphicData uri="http://schemas.openxmlformats.org/drawingml/2006/picture">
+                <pic:pic xmlns:pic="http://schemas.openxmlformats.org/drawingml/2006/picture">
+                  <pic:nvPicPr>
+                    <pic:cNvPr id="0" name="Picture 11" descr="https://i.gyazo.com/0f4b0bb2d180c2845df38af6f097158b.png"/>
+                    <pic:cNvPicPr>
+                      <a:picLocks noChangeAspect="1" noChangeArrowheads="1"/>
+                    </pic:cNvPicPr>
+                  </pic:nvPicPr>
+                  <pic:blipFill>
+                    <a:blip r:embed="rId9">
+                      <a:extLst>
+                        <a:ext uri="{28A0092B-C50C-407E-A947-70E740481C1C}">
+                          <a14:useLocalDpi xmlns:a14="http://schemas.microsoft.com/office/drawing/2010/main" val="0"/>
+                        </a:ext>
+                      </a:extLst>
+                    </a:blip>
+                    <a:srcRect/>
+                    <a:stretch>
+                      <a:fillRect/>
+                    </a:stretch>
+                  </pic:blipFill>
+                  <pic:spPr bwMode="auto">
+                    <a:xfrm>
+                      <a:off x="0" y="0"/>
+                      <a:ext cx="5771431" cy="4057148"/>
+                    </a:xfrm>
+                    <a:prstGeom prst="rect">
+                      <a:avLst/>
+                    </a:prstGeom>
+                    <a:noFill/>
+                    <a:ln>
+                      <a:noFill/>
+                    </a:ln>
+                  </pic:spPr>
+                </pic:pic>
+              </a:graphicData>
+            </a:graphic>
+          </wp:inline>
+        </w:drawing>
+      </w:r>
+    </w:p>
+    <w:p>
       <w:pPr>
         <w:rPr>
           <w:rFonts w:asciiTheme="majorHAnsi" w:eastAsiaTheme="majorEastAsia" w:hAnsiTheme="majorHAnsi" w:cstheme="majorBidi"/>
@@ -6771,6 +6889,60 @@
           <w:lang w:val="nl-NL"/>
         </w:rPr>
       </w:pPr>
+      <w:r>
+        <w:rPr>
+          <w:noProof/>
+        </w:rPr>
+        <w:lastRenderedPageBreak/>
+        <w:drawing>
+          <wp:inline distT="0" distB="0" distL="0" distR="0" wp14:anchorId="1215F9DA" wp14:editId="701EE0A2">
+            <wp:extent cx="5943600" cy="4196476"/>
+            <wp:effectExtent l="0" t="0" r="0" b="0"/>
+            <wp:docPr id="9" name="Afbeelding 9" descr="https://i.gyazo.com/e1ae0ab51c14509ebb9f3414cdeea0da.png"/>
+            <wp:cNvGraphicFramePr>
+              <a:graphicFrameLocks xmlns:a="http://schemas.openxmlformats.org/drawingml/2006/main" noChangeAspect="1"/>
+            </wp:cNvGraphicFramePr>
+            <a:graphic xmlns:a="http://schemas.openxmlformats.org/drawingml/2006/main">
+              <a:graphicData uri="http://schemas.openxmlformats.org/drawingml/2006/picture">
+                <pic:pic xmlns:pic="http://schemas.openxmlformats.org/drawingml/2006/picture">
+                  <pic:nvPicPr>
+                    <pic:cNvPr id="0" name="Picture 13" descr="https://i.gyazo.com/e1ae0ab51c14509ebb9f3414cdeea0da.png"/>
+                    <pic:cNvPicPr>
+                      <a:picLocks noChangeAspect="1" noChangeArrowheads="1"/>
+                    </pic:cNvPicPr>
+                  </pic:nvPicPr>
+                  <pic:blipFill>
+                    <a:blip r:embed="rId10">
+                      <a:extLst>
+                        <a:ext uri="{28A0092B-C50C-407E-A947-70E740481C1C}">
+                          <a14:useLocalDpi xmlns:a14="http://schemas.microsoft.com/office/drawing/2010/main" val="0"/>
+                        </a:ext>
+                      </a:extLst>
+                    </a:blip>
+                    <a:srcRect/>
+                    <a:stretch>
+                      <a:fillRect/>
+                    </a:stretch>
+                  </pic:blipFill>
+                  <pic:spPr bwMode="auto">
+                    <a:xfrm>
+                      <a:off x="0" y="0"/>
+                      <a:ext cx="5943600" cy="4196476"/>
+                    </a:xfrm>
+                    <a:prstGeom prst="rect">
+                      <a:avLst/>
+                    </a:prstGeom>
+                    <a:noFill/>
+                    <a:ln>
+                      <a:noFill/>
+                    </a:ln>
+                  </pic:spPr>
+                </pic:pic>
+              </a:graphicData>
+            </a:graphic>
+          </wp:inline>
+        </w:drawing>
+      </w:r>
     </w:p>
     <w:sectPr>
       <w:pgSz w:w="12240" w:h="15840"/>

</xml_diff>